<commit_message>
ajout legende et legende labyrinthe et ajout features labyrinthe
</commit_message>
<xml_diff>
--- a/To_Do_LIST.docx
+++ b/To_Do_LIST.docx
@@ -24,13 +24,97 @@
       <w:pPr>
         <w:rPr>
           <w:b/>
-          <w:sz w:val="20"/>
           <w:u w:val="single"/>
         </w:rPr>
       </w:pPr>
       <w:r>
         <w:rPr>
           <w:b/>
+          <w:u w:val="single"/>
+        </w:rPr>
+        <w:t>Légende :</w:t>
+      </w:r>
+    </w:p>
+    <w:p>
+      <w:pPr>
+        <w:ind w:left="708"/>
+        <w:rPr>
+          <w:sz w:val="20"/>
+        </w:rPr>
+      </w:pPr>
+      <w:r>
+        <w:rPr>
+          <w:sz w:val="20"/>
+        </w:rPr>
+        <w:t>Sans couleur : à faire impérativement</w:t>
+      </w:r>
+    </w:p>
+    <w:p>
+      <w:pPr>
+        <w:ind w:left="708"/>
+        <w:rPr>
+          <w:sz w:val="20"/>
+        </w:rPr>
+      </w:pPr>
+      <w:r>
+        <w:rPr>
+          <w:sz w:val="20"/>
+          <w:highlight w:val="yellow"/>
+        </w:rPr>
+        <w:t>Jaune : seconde priorité</w:t>
+      </w:r>
+    </w:p>
+    <w:p>
+      <w:pPr>
+        <w:ind w:left="708"/>
+        <w:rPr>
+          <w:sz w:val="20"/>
+        </w:rPr>
+      </w:pPr>
+      <w:r>
+        <w:rPr>
+          <w:sz w:val="20"/>
+          <w:highlight w:val="green"/>
+        </w:rPr>
+        <w:t xml:space="preserve">Vert : </w:t>
+      </w:r>
+      <w:proofErr w:type="spellStart"/>
+      <w:r>
+        <w:rPr>
+          <w:sz w:val="20"/>
+          <w:highlight w:val="green"/>
+        </w:rPr>
+        <w:t>troisieme</w:t>
+      </w:r>
+      <w:proofErr w:type="spellEnd"/>
+      <w:r>
+        <w:rPr>
+          <w:sz w:val="20"/>
+          <w:highlight w:val="green"/>
+        </w:rPr>
+        <w:t xml:space="preserve"> priorité</w:t>
+      </w:r>
+    </w:p>
+    <w:p>
+      <w:pPr>
+        <w:rPr>
+          <w:b/>
+          <w:sz w:val="20"/>
+          <w:u w:val="single"/>
+        </w:rPr>
+      </w:pPr>
+    </w:p>
+    <w:p>
+      <w:pPr>
+        <w:rPr>
+          <w:b/>
+          <w:sz w:val="20"/>
+          <w:u w:val="single"/>
+        </w:rPr>
+      </w:pPr>
+      <w:r>
+        <w:rPr>
+          <w:b/>
           <w:sz w:val="20"/>
           <w:u w:val="single"/>
         </w:rPr>
@@ -39,6 +123,7 @@
     </w:p>
     <w:p>
       <w:pPr>
+        <w:ind w:left="708"/>
         <w:rPr>
           <w:sz w:val="20"/>
         </w:rPr>
@@ -52,6 +137,7 @@
     </w:p>
     <w:p>
       <w:pPr>
+        <w:ind w:left="708"/>
         <w:rPr>
           <w:sz w:val="20"/>
         </w:rPr>
@@ -65,6 +151,7 @@
     </w:p>
     <w:p>
       <w:pPr>
+        <w:ind w:left="708"/>
         <w:rPr>
           <w:sz w:val="20"/>
         </w:rPr>
@@ -78,6 +165,7 @@
     </w:p>
     <w:p>
       <w:pPr>
+        <w:ind w:left="708"/>
         <w:rPr>
           <w:sz w:val="20"/>
         </w:rPr>
@@ -132,6 +220,7 @@
     </w:p>
     <w:p>
       <w:pPr>
+        <w:ind w:left="708"/>
         <w:rPr>
           <w:sz w:val="20"/>
         </w:rPr>
@@ -167,6 +256,7 @@
     </w:p>
     <w:p>
       <w:pPr>
+        <w:ind w:left="708"/>
         <w:rPr>
           <w:sz w:val="20"/>
         </w:rPr>
@@ -180,6 +270,7 @@
     </w:p>
     <w:p>
       <w:pPr>
+        <w:ind w:left="708"/>
         <w:rPr>
           <w:sz w:val="20"/>
         </w:rPr>
@@ -194,6 +285,7 @@
     </w:p>
     <w:p>
       <w:pPr>
+        <w:ind w:left="708"/>
         <w:rPr>
           <w:sz w:val="20"/>
         </w:rPr>
@@ -203,219 +295,444 @@
           <w:sz w:val="20"/>
           <w:highlight w:val="green"/>
         </w:rPr>
+        <w:t>-</w:t>
+      </w:r>
+      <w:proofErr w:type="spellStart"/>
+      <w:r>
+        <w:rPr>
+          <w:sz w:val="20"/>
+          <w:highlight w:val="green"/>
+        </w:rPr>
+        <w:t>lumiere</w:t>
+      </w:r>
+      <w:proofErr w:type="spellEnd"/>
+      <w:r>
+        <w:rPr>
+          <w:sz w:val="20"/>
+          <w:highlight w:val="green"/>
+        </w:rPr>
+        <w:t xml:space="preserve"> clignotante</w:t>
+      </w:r>
+    </w:p>
+    <w:p>
+      <w:pPr>
+        <w:ind w:left="708"/>
+        <w:rPr>
+          <w:sz w:val="20"/>
+        </w:rPr>
+      </w:pPr>
+      <w:r>
+        <w:rPr>
+          <w:sz w:val="20"/>
+          <w:highlight w:val="green"/>
+        </w:rPr>
         <w:t>-pièges</w:t>
       </w:r>
     </w:p>
     <w:p>
       <w:pPr>
-        <w:rPr>
-          <w:sz w:val="20"/>
-        </w:rPr>
-      </w:pPr>
-    </w:p>
-    <w:p>
-      <w:pPr>
+        <w:ind w:left="708"/>
         <w:rPr>
           <w:b/>
           <w:sz w:val="20"/>
           <w:u w:val="single"/>
         </w:rPr>
       </w:pPr>
+      <w:proofErr w:type="spellStart"/>
       <w:r>
         <w:rPr>
           <w:b/>
           <w:sz w:val="20"/>
           <w:u w:val="single"/>
         </w:rPr>
-        <w:t>Ennemi :</w:t>
-      </w:r>
-    </w:p>
-    <w:p>
-      <w:pPr>
-        <w:rPr>
-          <w:sz w:val="20"/>
-        </w:rPr>
-      </w:pPr>
-      <w:r>
-        <w:rPr>
-          <w:sz w:val="20"/>
-        </w:rPr>
-        <w:t>-</w:t>
+        <w:t>Tiled</w:t>
+      </w:r>
+      <w:proofErr w:type="spellEnd"/>
+      <w:r>
+        <w:rPr>
+          <w:b/>
+          <w:sz w:val="20"/>
+          <w:u w:val="single"/>
+        </w:rPr>
+        <w:t xml:space="preserve"> </w:t>
       </w:r>
       <w:proofErr w:type="spellStart"/>
       <w:r>
         <w:rPr>
-          <w:sz w:val="20"/>
-        </w:rPr>
-        <w:t>Pathfinding</w:t>
+          <w:b/>
+          <w:sz w:val="20"/>
+          <w:u w:val="single"/>
+        </w:rPr>
+        <w:t>Legend</w:t>
       </w:r>
       <w:proofErr w:type="spellEnd"/>
-    </w:p>
-    <w:p>
-      <w:pPr>
-        <w:rPr>
-          <w:sz w:val="20"/>
-        </w:rPr>
-      </w:pPr>
-      <w:r>
-        <w:rPr>
-          <w:sz w:val="20"/>
-        </w:rPr>
-        <w:t>-IA</w:t>
-      </w:r>
-      <w:r>
-        <w:rPr>
-          <w:sz w:val="20"/>
-        </w:rPr>
-        <w:t xml:space="preserve"> simple (</w:t>
-      </w:r>
-      <w:proofErr w:type="spellStart"/>
-      <w:r>
-        <w:rPr>
-          <w:sz w:val="20"/>
-        </w:rPr>
-        <w:t>sivre</w:t>
-      </w:r>
-      <w:proofErr w:type="spellEnd"/>
-      <w:r>
-        <w:rPr>
-          <w:sz w:val="20"/>
-        </w:rPr>
-        <w:t xml:space="preserve"> le PJ)</w:t>
-      </w:r>
-    </w:p>
-    <w:p>
-      <w:pPr>
-        <w:rPr>
-          <w:sz w:val="20"/>
-        </w:rPr>
-      </w:pPr>
-      <w:r>
-        <w:rPr>
-          <w:sz w:val="20"/>
-        </w:rPr>
-        <w:t>-réaction av la lumière</w:t>
-      </w:r>
-    </w:p>
-    <w:p>
-      <w:pPr>
-        <w:rPr>
-          <w:sz w:val="20"/>
-        </w:rPr>
-      </w:pPr>
-      <w:r>
-        <w:rPr>
-          <w:sz w:val="20"/>
-          <w:highlight w:val="yellow"/>
-        </w:rPr>
-        <w:t>-IA plus complexe (</w:t>
-      </w:r>
-      <w:proofErr w:type="spellStart"/>
-      <w:r>
-        <w:rPr>
-          <w:sz w:val="20"/>
-          <w:highlight w:val="yellow"/>
-        </w:rPr>
-        <w:t>a</w:t>
-      </w:r>
-      <w:proofErr w:type="spellEnd"/>
-      <w:r>
-        <w:rPr>
-          <w:sz w:val="20"/>
-          <w:highlight w:val="yellow"/>
-        </w:rPr>
-        <w:t xml:space="preserve"> </w:t>
-      </w:r>
-      <w:proofErr w:type="spellStart"/>
-      <w:r>
-        <w:rPr>
-          <w:sz w:val="20"/>
-          <w:highlight w:val="yellow"/>
-        </w:rPr>
-        <w:t>reflechire</w:t>
-      </w:r>
-      <w:proofErr w:type="spellEnd"/>
-      <w:r>
-        <w:rPr>
-          <w:sz w:val="20"/>
-          <w:highlight w:val="yellow"/>
-        </w:rPr>
-        <w:t>)</w:t>
-      </w:r>
-    </w:p>
-    <w:p>
-      <w:pPr>
-        <w:rPr>
-          <w:sz w:val="20"/>
-        </w:rPr>
-      </w:pPr>
-    </w:p>
-    <w:p>
-      <w:pPr>
-        <w:rPr>
-          <w:sz w:val="20"/>
-          <w:u w:val="single"/>
-        </w:rPr>
-      </w:pPr>
-      <w:r>
-        <w:rPr>
-          <w:sz w:val="20"/>
-          <w:u w:val="single"/>
-        </w:rPr>
-        <w:t>Graph :</w:t>
-      </w:r>
-    </w:p>
-    <w:p>
-      <w:pPr>
-        <w:rPr>
-          <w:sz w:val="20"/>
-        </w:rPr>
-      </w:pPr>
-      <w:r>
-        <w:rPr>
-          <w:sz w:val="20"/>
-        </w:rPr>
-        <w:t>Murs</w:t>
-      </w:r>
-    </w:p>
-    <w:p>
-      <w:pPr>
-        <w:rPr>
-          <w:sz w:val="20"/>
-        </w:rPr>
-      </w:pPr>
-      <w:proofErr w:type="spellStart"/>
-      <w:r>
-        <w:rPr>
-          <w:sz w:val="20"/>
-        </w:rPr>
-        <w:t>Character</w:t>
-      </w:r>
-      <w:proofErr w:type="spellEnd"/>
-      <w:r>
-        <w:rPr>
-          <w:sz w:val="20"/>
-        </w:rPr>
-        <w:t xml:space="preserve"> + items</w:t>
-      </w:r>
-    </w:p>
-    <w:p>
-      <w:pPr>
-        <w:rPr>
-          <w:sz w:val="20"/>
-        </w:rPr>
-      </w:pPr>
-      <w:r>
-        <w:rPr>
-          <w:sz w:val="20"/>
-        </w:rPr>
-        <w:t>Ennemi</w:t>
+      <w:r>
+        <w:rPr>
+          <w:b/>
+          <w:sz w:val="20"/>
+          <w:u w:val="single"/>
+        </w:rPr>
+        <w:t> :</w:t>
       </w:r>
       <w:bookmarkStart w:id="0" w:name="_GoBack"/>
       <w:bookmarkEnd w:id="0"/>
     </w:p>
     <w:p>
       <w:pPr>
+        <w:ind w:left="1416"/>
+        <w:rPr>
+          <w:color w:val="000000" w:themeColor="text1"/>
+          <w:sz w:val="20"/>
+        </w:rPr>
+      </w:pPr>
+      <w:r>
+        <w:rPr>
+          <w:color w:val="FF0000"/>
+          <w:sz w:val="20"/>
+        </w:rPr>
+        <w:t>Rouge : ennemie</w:t>
+      </w:r>
+      <w:r>
+        <w:rPr>
+          <w:color w:val="FF0000"/>
+          <w:sz w:val="20"/>
+        </w:rPr>
+        <w:br/>
+      </w:r>
+      <w:r>
+        <w:rPr>
+          <w:color w:val="002060"/>
+          <w:sz w:val="20"/>
+        </w:rPr>
+        <w:t xml:space="preserve">Bleu : </w:t>
+      </w:r>
+      <w:proofErr w:type="spellStart"/>
+      <w:r>
+        <w:rPr>
+          <w:color w:val="002060"/>
+          <w:sz w:val="20"/>
+        </w:rPr>
+        <w:t>player</w:t>
+      </w:r>
+      <w:proofErr w:type="spellEnd"/>
+      <w:r>
+        <w:rPr>
+          <w:color w:val="002060"/>
+          <w:sz w:val="20"/>
+        </w:rPr>
+        <w:br/>
+      </w:r>
+      <w:r>
+        <w:rPr>
+          <w:color w:val="808080" w:themeColor="background1" w:themeShade="80"/>
+          <w:sz w:val="20"/>
+        </w:rPr>
+        <w:t>Gris : Ombre</w:t>
+      </w:r>
+      <w:r>
+        <w:rPr>
+          <w:sz w:val="20"/>
+        </w:rPr>
+        <w:br/>
+      </w:r>
+      <w:r>
+        <w:rPr>
+          <w:color w:val="FFC000"/>
+          <w:sz w:val="20"/>
+        </w:rPr>
+        <w:t>Jaune : Passage secret ennemi</w:t>
+      </w:r>
+      <w:r>
+        <w:rPr>
+          <w:color w:val="FFC000"/>
+          <w:sz w:val="20"/>
+        </w:rPr>
+        <w:br/>
+      </w:r>
+      <w:r>
+        <w:rPr>
+          <w:color w:val="70AD47" w:themeColor="accent6"/>
+          <w:sz w:val="20"/>
+        </w:rPr>
+        <w:t xml:space="preserve">Vert : </w:t>
+      </w:r>
+      <w:proofErr w:type="spellStart"/>
+      <w:r>
+        <w:rPr>
+          <w:color w:val="70AD47" w:themeColor="accent6"/>
+          <w:sz w:val="20"/>
+        </w:rPr>
+        <w:t>Piege</w:t>
+      </w:r>
+      <w:proofErr w:type="spellEnd"/>
+      <w:r>
+        <w:rPr>
+          <w:color w:val="70AD47" w:themeColor="accent6"/>
+          <w:sz w:val="20"/>
+        </w:rPr>
+        <w:br/>
+      </w:r>
+      <w:r>
+        <w:rPr>
+          <w:sz w:val="20"/>
+          <w:highlight w:val="lightGray"/>
+        </w:rPr>
+        <w:t xml:space="preserve">Blanc : </w:t>
+      </w:r>
+      <w:proofErr w:type="spellStart"/>
+      <w:r>
+        <w:rPr>
+          <w:sz w:val="20"/>
+          <w:highlight w:val="lightGray"/>
+        </w:rPr>
+        <w:t>lumiere</w:t>
+      </w:r>
+      <w:proofErr w:type="spellEnd"/>
+      <w:r>
+        <w:rPr>
+          <w:sz w:val="20"/>
+        </w:rPr>
+        <w:br/>
+      </w:r>
+      <w:r>
+        <w:rPr>
+          <w:color w:val="000000" w:themeColor="text1"/>
+          <w:sz w:val="20"/>
+        </w:rPr>
+        <w:t>Noir : mur</w:t>
+      </w:r>
+      <w:r>
+        <w:rPr>
+          <w:color w:val="000000" w:themeColor="text1"/>
+          <w:sz w:val="20"/>
+        </w:rPr>
+        <w:br/>
+      </w:r>
+      <w:r>
+        <w:rPr>
+          <w:color w:val="7030A0"/>
+          <w:sz w:val="20"/>
+        </w:rPr>
+        <w:t>violet : Objectif</w:t>
+      </w:r>
+    </w:p>
+    <w:p>
+      <w:pPr>
+        <w:rPr>
+          <w:sz w:val="20"/>
+        </w:rPr>
+      </w:pPr>
+    </w:p>
+    <w:p>
+      <w:pPr>
+        <w:rPr>
+          <w:b/>
+          <w:sz w:val="20"/>
+          <w:u w:val="single"/>
+        </w:rPr>
+      </w:pPr>
+      <w:r>
+        <w:rPr>
+          <w:b/>
+          <w:sz w:val="20"/>
+          <w:u w:val="single"/>
+        </w:rPr>
+        <w:t>Ennemi :</w:t>
+      </w:r>
+    </w:p>
+    <w:p>
+      <w:pPr>
+        <w:ind w:left="708"/>
+        <w:rPr>
+          <w:sz w:val="20"/>
+        </w:rPr>
+      </w:pPr>
+      <w:r>
+        <w:rPr>
+          <w:sz w:val="20"/>
+        </w:rPr>
+        <w:t>-</w:t>
+      </w:r>
+      <w:proofErr w:type="spellStart"/>
+      <w:r>
+        <w:rPr>
+          <w:sz w:val="20"/>
+        </w:rPr>
+        <w:t>Pathfinding</w:t>
+      </w:r>
+      <w:proofErr w:type="spellEnd"/>
+    </w:p>
+    <w:p>
+      <w:pPr>
+        <w:ind w:left="708"/>
+        <w:rPr>
+          <w:sz w:val="20"/>
+        </w:rPr>
+      </w:pPr>
+      <w:r>
+        <w:rPr>
+          <w:sz w:val="20"/>
+        </w:rPr>
+        <w:t>-IA</w:t>
+      </w:r>
+      <w:r>
+        <w:rPr>
+          <w:sz w:val="20"/>
+        </w:rPr>
+        <w:t xml:space="preserve"> simple (</w:t>
+      </w:r>
+      <w:proofErr w:type="spellStart"/>
+      <w:r>
+        <w:rPr>
+          <w:sz w:val="20"/>
+        </w:rPr>
+        <w:t>sivre</w:t>
+      </w:r>
+      <w:proofErr w:type="spellEnd"/>
+      <w:r>
+        <w:rPr>
+          <w:sz w:val="20"/>
+        </w:rPr>
+        <w:t xml:space="preserve"> le PJ)</w:t>
+      </w:r>
+    </w:p>
+    <w:p>
+      <w:pPr>
+        <w:ind w:left="708"/>
+        <w:rPr>
+          <w:sz w:val="20"/>
+        </w:rPr>
+      </w:pPr>
+      <w:r>
+        <w:rPr>
+          <w:sz w:val="20"/>
+        </w:rPr>
+        <w:t>-réaction av la lumière</w:t>
+      </w:r>
+    </w:p>
+    <w:p>
+      <w:pPr>
+        <w:ind w:left="708"/>
+        <w:rPr>
+          <w:sz w:val="20"/>
+        </w:rPr>
+      </w:pPr>
+      <w:r>
+        <w:rPr>
+          <w:sz w:val="20"/>
+          <w:highlight w:val="yellow"/>
+        </w:rPr>
+        <w:t>-IA plus complexe (</w:t>
+      </w:r>
+      <w:proofErr w:type="spellStart"/>
+      <w:r>
+        <w:rPr>
+          <w:sz w:val="20"/>
+          <w:highlight w:val="yellow"/>
+        </w:rPr>
+        <w:t>a</w:t>
+      </w:r>
+      <w:proofErr w:type="spellEnd"/>
+      <w:r>
+        <w:rPr>
+          <w:sz w:val="20"/>
+          <w:highlight w:val="yellow"/>
+        </w:rPr>
+        <w:t xml:space="preserve"> </w:t>
+      </w:r>
+      <w:proofErr w:type="spellStart"/>
+      <w:r>
+        <w:rPr>
+          <w:sz w:val="20"/>
+          <w:highlight w:val="yellow"/>
+        </w:rPr>
+        <w:t>reflechire</w:t>
+      </w:r>
+      <w:proofErr w:type="spellEnd"/>
+      <w:r>
+        <w:rPr>
+          <w:sz w:val="20"/>
+          <w:highlight w:val="yellow"/>
+        </w:rPr>
+        <w:t>)</w:t>
+      </w:r>
+    </w:p>
+    <w:p>
+      <w:pPr>
+        <w:rPr>
+          <w:sz w:val="20"/>
+        </w:rPr>
+      </w:pPr>
+    </w:p>
+    <w:p>
+      <w:pPr>
+        <w:rPr>
+          <w:sz w:val="20"/>
+          <w:u w:val="single"/>
+        </w:rPr>
+      </w:pPr>
+      <w:r>
+        <w:rPr>
+          <w:sz w:val="20"/>
+          <w:u w:val="single"/>
+        </w:rPr>
+        <w:t>Graph :</w:t>
+      </w:r>
+    </w:p>
+    <w:p>
+      <w:pPr>
+        <w:ind w:left="708"/>
+        <w:rPr>
+          <w:sz w:val="20"/>
+        </w:rPr>
+      </w:pPr>
+      <w:r>
+        <w:rPr>
+          <w:sz w:val="20"/>
+        </w:rPr>
+        <w:lastRenderedPageBreak/>
+        <w:t>Murs</w:t>
+      </w:r>
+    </w:p>
+    <w:p>
+      <w:pPr>
+        <w:ind w:left="708"/>
+        <w:rPr>
+          <w:sz w:val="20"/>
+        </w:rPr>
+      </w:pPr>
+      <w:proofErr w:type="spellStart"/>
+      <w:r>
+        <w:rPr>
+          <w:sz w:val="20"/>
+        </w:rPr>
+        <w:t>Character</w:t>
+      </w:r>
+      <w:proofErr w:type="spellEnd"/>
+      <w:r>
+        <w:rPr>
+          <w:sz w:val="20"/>
+        </w:rPr>
+        <w:t xml:space="preserve"> + items</w:t>
+      </w:r>
+    </w:p>
+    <w:p>
+      <w:pPr>
+        <w:ind w:left="708"/>
+        <w:rPr>
+          <w:sz w:val="20"/>
+        </w:rPr>
+      </w:pPr>
+      <w:r>
+        <w:rPr>
+          <w:sz w:val="20"/>
+        </w:rPr>
+        <w:t>Ennemi</w:t>
+      </w:r>
+    </w:p>
+    <w:p>
+      <w:pPr>
+        <w:ind w:left="708"/>
         <w:rPr>
           <w:sz w:val="20"/>
         </w:rPr>
@@ -430,6 +747,7 @@
     </w:p>
     <w:p>
       <w:pPr>
+        <w:ind w:left="708"/>
         <w:rPr>
           <w:sz w:val="20"/>
         </w:rPr>
@@ -468,6 +786,7 @@
     </w:p>
     <w:p>
       <w:pPr>
+        <w:ind w:left="708"/>
         <w:rPr>
           <w:sz w:val="20"/>
           <w:u w:val="single"/>
@@ -501,6 +820,7 @@
     </w:p>
     <w:p>
       <w:pPr>
+        <w:ind w:left="708"/>
         <w:rPr>
           <w:sz w:val="20"/>
           <w:u w:val="single"/>
@@ -519,6 +839,7 @@
     </w:p>
     <w:p>
       <w:pPr>
+        <w:ind w:left="708"/>
         <w:rPr>
           <w:sz w:val="20"/>
           <w:u w:val="single"/>
@@ -534,6 +855,7 @@
     </w:p>
     <w:p>
       <w:pPr>
+        <w:ind w:left="708"/>
         <w:rPr>
           <w:color w:val="ED7D31" w:themeColor="accent2"/>
           <w:sz w:val="20"/>
@@ -569,6 +891,7 @@
     </w:p>
     <w:p>
       <w:pPr>
+        <w:ind w:left="708"/>
         <w:rPr>
           <w:color w:val="ED7D31" w:themeColor="accent2"/>
           <w:sz w:val="20"/>
@@ -581,15 +904,16 @@
           <w:sz w:val="20"/>
           <w:u w:val="single"/>
         </w:rPr>
-        <w:t>Caractéristiques</w:t>
-      </w:r>
+        <w:t xml:space="preserve">Caractéristiques du </w:t>
+      </w:r>
+      <w:proofErr w:type="spellStart"/>
       <w:r>
         <w:rPr>
           <w:color w:val="ED7D31" w:themeColor="accent2"/>
           <w:sz w:val="20"/>
           <w:u w:val="single"/>
         </w:rPr>
-        <w:t xml:space="preserve"> </w:t>
+        <w:t>ch</w:t>
       </w:r>
       <w:r>
         <w:rPr>
@@ -597,16 +921,23 @@
           <w:sz w:val="20"/>
           <w:u w:val="single"/>
         </w:rPr>
-        <w:t xml:space="preserve">du </w:t>
-      </w:r>
-      <w:proofErr w:type="spellStart"/>
+        <w:t>ar</w:t>
+      </w:r>
       <w:r>
         <w:rPr>
           <w:color w:val="ED7D31" w:themeColor="accent2"/>
           <w:sz w:val="20"/>
           <w:u w:val="single"/>
         </w:rPr>
-        <w:t>charcter</w:t>
+        <w:t>a</w:t>
+      </w:r>
+      <w:r>
+        <w:rPr>
+          <w:color w:val="ED7D31" w:themeColor="accent2"/>
+          <w:sz w:val="20"/>
+          <w:u w:val="single"/>
+        </w:rPr>
+        <w:t>cter</w:t>
       </w:r>
       <w:proofErr w:type="spellEnd"/>
       <w:r>

</xml_diff>